<commit_message>
Added functionality for Achievements. Verified that they are working correctly. Still need to add functionality for database upload.
</commit_message>
<xml_diff>
--- a/PC/Bugs/Achievement List.docx
+++ b/PC/Bugs/Achievement List.docx
@@ -36,6 +36,7 @@
           <w:rFonts w:ascii="Kartika" w:hAnsi="Kartika" w:cs="Kartika"/>
           <w:sz w:val="20"/>
           <w:szCs w:val="20"/>
+          <w:highlight w:val="red"/>
         </w:rPr>
         <w:t>(1) Hit five cups in a row in a game. (Sharpshooter)</w:t>
       </w:r>
@@ -53,6 +54,7 @@
           <w:rFonts w:ascii="Kartika" w:hAnsi="Kartika" w:cs="Kartika"/>
           <w:sz w:val="20"/>
           <w:szCs w:val="20"/>
+          <w:highlight w:val="red"/>
         </w:rPr>
         <w:t>(2) Two On-Fire’s in a game. (</w:t>
       </w:r>
@@ -61,6 +63,7 @@
           <w:rFonts w:ascii="Kartika" w:hAnsi="Kartika" w:cs="Kartika"/>
           <w:sz w:val="20"/>
           <w:szCs w:val="20"/>
+          <w:highlight w:val="red"/>
         </w:rPr>
         <w:t>Michael Jordan</w:t>
       </w:r>
@@ -69,6 +72,7 @@
           <w:rFonts w:ascii="Kartika" w:hAnsi="Kartika" w:cs="Kartika"/>
           <w:sz w:val="20"/>
           <w:szCs w:val="20"/>
+          <w:highlight w:val="red"/>
         </w:rPr>
         <w:t>)</w:t>
       </w:r>
@@ -86,6 +90,7 @@
           <w:rFonts w:ascii="Kartika" w:hAnsi="Kartika" w:cs="Kartika"/>
           <w:sz w:val="20"/>
           <w:szCs w:val="20"/>
+          <w:highlight w:val="red"/>
         </w:rPr>
         <w:t xml:space="preserve">(3) Sink all the cups in </w:t>
       </w:r>
@@ -94,6 +99,7 @@
           <w:rFonts w:ascii="Kartika" w:hAnsi="Kartika" w:cs="Kartika"/>
           <w:sz w:val="20"/>
           <w:szCs w:val="20"/>
+          <w:highlight w:val="red"/>
         </w:rPr>
         <w:t>a game</w:t>
       </w:r>
@@ -102,6 +108,16 @@
           <w:rFonts w:ascii="Kartika" w:hAnsi="Kartika" w:cs="Kartika"/>
           <w:sz w:val="20"/>
           <w:szCs w:val="20"/>
+          <w:highlight w:val="red"/>
+        </w:rPr>
+        <w:t xml:space="preserve"> [team must win]</w:t>
+      </w:r>
+      <w:r>
+        <w:rPr>
+          <w:rFonts w:ascii="Kartika" w:hAnsi="Kartika" w:cs="Kartika"/>
+          <w:sz w:val="20"/>
+          <w:szCs w:val="20"/>
+          <w:highlight w:val="red"/>
         </w:rPr>
         <w:t>. (</w:t>
       </w:r>
@@ -110,6 +126,7 @@
           <w:rFonts w:ascii="Kartika" w:hAnsi="Kartika" w:cs="Kartika"/>
           <w:sz w:val="20"/>
           <w:szCs w:val="20"/>
+          <w:highlight w:val="red"/>
         </w:rPr>
         <w:t>Can I Buy A Vowel?</w:t>
       </w:r>
@@ -118,6 +135,7 @@
           <w:rFonts w:ascii="Kartika" w:hAnsi="Kartika" w:cs="Kartika"/>
           <w:sz w:val="20"/>
           <w:szCs w:val="20"/>
+          <w:highlight w:val="red"/>
         </w:rPr>
         <w:t>)</w:t>
       </w:r>
@@ -135,6 +153,7 @@
           <w:rFonts w:ascii="Kartika" w:hAnsi="Kartika" w:cs="Kartika"/>
           <w:sz w:val="20"/>
           <w:szCs w:val="20"/>
+          <w:highlight w:val="red"/>
         </w:rPr>
         <w:t>(4) Sink no cups in a game. (</w:t>
       </w:r>
@@ -143,6 +162,7 @@
           <w:rFonts w:ascii="Kartika" w:hAnsi="Kartika" w:cs="Kartika"/>
           <w:sz w:val="20"/>
           <w:szCs w:val="20"/>
+          <w:highlight w:val="red"/>
         </w:rPr>
         <w:t>Bankruptcy</w:t>
       </w:r>
@@ -151,6 +171,7 @@
           <w:rFonts w:ascii="Kartika" w:hAnsi="Kartika" w:cs="Kartika"/>
           <w:sz w:val="20"/>
           <w:szCs w:val="20"/>
+          <w:highlight w:val="red"/>
         </w:rPr>
         <w:t>)</w:t>
       </w:r>
@@ -168,6 +189,7 @@
           <w:rFonts w:ascii="Kartika" w:hAnsi="Kartika" w:cs="Kartika"/>
           <w:sz w:val="20"/>
           <w:szCs w:val="20"/>
+          <w:highlight w:val="red"/>
         </w:rPr>
         <w:t>(5) Sink a cup after missing five shots in a row. (Comeback Kill)</w:t>
       </w:r>
@@ -185,6 +207,7 @@
           <w:rFonts w:ascii="Kartika" w:hAnsi="Kartika" w:cs="Kartika"/>
           <w:sz w:val="20"/>
           <w:szCs w:val="20"/>
+          <w:highlight w:val="red"/>
         </w:rPr>
         <w:t>(6) Win a game after being down by five or more cups. (Heartbreak City)</w:t>
       </w:r>
@@ -202,6 +225,7 @@
           <w:rFonts w:ascii="Kartika" w:hAnsi="Kartika" w:cs="Kartika"/>
           <w:sz w:val="20"/>
           <w:szCs w:val="20"/>
+          <w:highlight w:val="red"/>
         </w:rPr>
         <w:t>(7) Hit two or more bounces in a game. (Caught With Their Pants Down)</w:t>
       </w:r>
@@ -219,6 +243,7 @@
           <w:rFonts w:ascii="Kartika" w:hAnsi="Kartika" w:cs="Kartika"/>
           <w:sz w:val="20"/>
           <w:szCs w:val="20"/>
+          <w:highlight w:val="red"/>
         </w:rPr>
         <w:t xml:space="preserve">(8) </w:t>
       </w:r>
@@ -227,6 +252,7 @@
           <w:rFonts w:ascii="Kartika" w:hAnsi="Kartika" w:cs="Kartika"/>
           <w:sz w:val="20"/>
           <w:szCs w:val="20"/>
+          <w:highlight w:val="red"/>
         </w:rPr>
         <w:t>Hit two or more gangbangs in a game. (Porn Star)</w:t>
       </w:r>
@@ -244,6 +270,7 @@
           <w:rFonts w:ascii="Kartika" w:hAnsi="Kartika" w:cs="Kartika"/>
           <w:sz w:val="20"/>
           <w:szCs w:val="20"/>
+          <w:highlight w:val="red"/>
         </w:rPr>
         <w:t xml:space="preserve">(9) </w:t>
       </w:r>
@@ -252,6 +279,7 @@
           <w:rFonts w:ascii="Kartika" w:hAnsi="Kartika" w:cs="Kartika"/>
           <w:sz w:val="20"/>
           <w:szCs w:val="20"/>
+          <w:highlight w:val="red"/>
         </w:rPr>
         <w:t>Miss ten or more shots in a row. (Stevie Wonder)</w:t>
       </w:r>
@@ -264,155 +292,6 @@
           <w:szCs w:val="20"/>
         </w:rPr>
       </w:pPr>
-      <w:r>
-        <w:rPr>
-          <w:rFonts w:ascii="Kartika" w:hAnsi="Kartika" w:cs="Kartika"/>
-          <w:sz w:val="20"/>
-          <w:szCs w:val="20"/>
-        </w:rPr>
-        <w:t xml:space="preserve">(10) </w:t>
-      </w:r>
-      <w:r>
-        <w:rPr>
-          <w:rFonts w:ascii="Kartika" w:hAnsi="Kartika" w:cs="Kartika"/>
-          <w:sz w:val="20"/>
-          <w:szCs w:val="20"/>
-        </w:rPr>
-        <w:t>Shoot one-hundred percent in a game. (Perfection)</w:t>
-      </w:r>
-    </w:p>
-    <w:p>
-      <w:pPr>
-        <w:rPr>
-          <w:rFonts w:ascii="Kartika" w:hAnsi="Kartika" w:cs="Kartika"/>
-          <w:sz w:val="20"/>
-          <w:szCs w:val="20"/>
-        </w:rPr>
-      </w:pPr>
-      <w:r>
-        <w:rPr>
-          <w:rFonts w:ascii="Kartika" w:hAnsi="Kartika" w:cs="Kartika"/>
-          <w:sz w:val="20"/>
-          <w:szCs w:val="20"/>
-        </w:rPr>
-        <w:t>(11) Send the game to overtime twice in a game. (</w:t>
-      </w:r>
-      <w:r>
-        <w:rPr>
-          <w:rFonts w:ascii="Kartika" w:hAnsi="Kartika" w:cs="Kartika"/>
-          <w:sz w:val="20"/>
-          <w:szCs w:val="20"/>
-        </w:rPr>
-        <w:t>Down But Not Out</w:t>
-      </w:r>
-      <w:r>
-        <w:rPr>
-          <w:rFonts w:ascii="Kartika" w:hAnsi="Kartika" w:cs="Kartika"/>
-          <w:sz w:val="20"/>
-          <w:szCs w:val="20"/>
-        </w:rPr>
-        <w:t>)</w:t>
-      </w:r>
-    </w:p>
-    <w:p>
-      <w:pPr>
-        <w:rPr>
-          <w:rFonts w:ascii="Kartika" w:hAnsi="Kartika" w:cs="Kartika"/>
-          <w:sz w:val="20"/>
-          <w:szCs w:val="20"/>
-        </w:rPr>
-      </w:pPr>
-      <w:r>
-        <w:rPr>
-          <w:rFonts w:ascii="Kartika" w:hAnsi="Kartika" w:cs="Kartika"/>
-          <w:sz w:val="20"/>
-          <w:szCs w:val="20"/>
-        </w:rPr>
-        <w:t xml:space="preserve">(12) </w:t>
-      </w:r>
-      <w:r>
-        <w:rPr>
-          <w:rFonts w:ascii="Kartika" w:hAnsi="Kartika" w:cs="Kartika"/>
-          <w:sz w:val="20"/>
-          <w:szCs w:val="20"/>
-        </w:rPr>
-        <w:t>Do a successful redemption of five or more cups. (</w:t>
-      </w:r>
-      <w:r>
-        <w:rPr>
-          <w:rFonts w:ascii="Kartika" w:hAnsi="Kartika" w:cs="Kartika"/>
-          <w:sz w:val="20"/>
-          <w:szCs w:val="20"/>
-        </w:rPr>
-        <w:t>This Day We Fight</w:t>
-      </w:r>
-      <w:r>
-        <w:rPr>
-          <w:rFonts w:ascii="Kartika" w:hAnsi="Kartika" w:cs="Kartika"/>
-          <w:sz w:val="20"/>
-          <w:szCs w:val="20"/>
-        </w:rPr>
-        <w:t>)</w:t>
-      </w:r>
-    </w:p>
-    <w:p>
-      <w:pPr>
-        <w:rPr>
-          <w:rFonts w:ascii="Kartika" w:hAnsi="Kartika" w:cs="Kartika"/>
-          <w:sz w:val="20"/>
-          <w:szCs w:val="20"/>
-        </w:rPr>
-      </w:pPr>
-      <w:r>
-        <w:rPr>
-          <w:rFonts w:ascii="Kartika" w:hAnsi="Kartika" w:cs="Kartika"/>
-          <w:sz w:val="20"/>
-          <w:szCs w:val="20"/>
-        </w:rPr>
-        <w:t>(13) Commit two or more errors in a game. (Bill Buckner)</w:t>
-      </w:r>
-    </w:p>
-    <w:p>
-      <w:pPr>
-        <w:rPr>
-          <w:rFonts w:ascii="Kartika" w:hAnsi="Kartika" w:cs="Kartika"/>
-          <w:sz w:val="20"/>
-          <w:szCs w:val="20"/>
-        </w:rPr>
-      </w:pPr>
-      <w:r>
-        <w:rPr>
-          <w:rFonts w:ascii="Kartika" w:hAnsi="Kartika" w:cs="Kartika"/>
-          <w:sz w:val="20"/>
-          <w:szCs w:val="20"/>
-        </w:rPr>
-        <w:t>(14) Hit the middle cup first on a ten-cup rack. (Bitch Cup)</w:t>
-      </w:r>
-    </w:p>
-    <w:p>
-      <w:pPr>
-        <w:rPr>
-          <w:rFonts w:ascii="Kartika" w:hAnsi="Kartika" w:cs="Kartika"/>
-          <w:sz w:val="20"/>
-          <w:szCs w:val="20"/>
-        </w:rPr>
-      </w:pPr>
-      <w:r>
-        <w:rPr>
-          <w:rFonts w:ascii="Kartika" w:hAnsi="Kartika" w:cs="Kartika"/>
-          <w:sz w:val="20"/>
-          <w:szCs w:val="20"/>
-        </w:rPr>
-        <w:t xml:space="preserve">(15) </w:t>
-      </w:r>
-      <w:r>
-        <w:rPr>
-          <w:rFonts w:ascii="Kartika" w:hAnsi="Kartika" w:cs="Kartika"/>
-          <w:sz w:val="20"/>
-          <w:szCs w:val="20"/>
-        </w:rPr>
-        <w:t>Compete in a game that goes to triple overtime. (Marathon</w:t>
-      </w:r>
       <w:bookmarkStart w:id="0" w:name="_GoBack"/>
       <w:bookmarkEnd w:id="0"/>
       <w:r>
@@ -420,8 +299,174 @@
           <w:rFonts w:ascii="Kartika" w:hAnsi="Kartika" w:cs="Kartika"/>
           <w:sz w:val="20"/>
           <w:szCs w:val="20"/>
+          <w:highlight w:val="red"/>
+        </w:rPr>
+        <w:t xml:space="preserve">(10) </w:t>
+      </w:r>
+      <w:r>
+        <w:rPr>
+          <w:rFonts w:ascii="Kartika" w:hAnsi="Kartika" w:cs="Kartika"/>
+          <w:sz w:val="20"/>
+          <w:szCs w:val="20"/>
+          <w:highlight w:val="red"/>
+        </w:rPr>
+        <w:t>Shoot one-hundred percent in a game. (Perfection)</w:t>
+      </w:r>
+    </w:p>
+    <w:p>
+      <w:pPr>
+        <w:rPr>
+          <w:rFonts w:ascii="Kartika" w:hAnsi="Kartika" w:cs="Kartika"/>
+          <w:sz w:val="20"/>
+          <w:szCs w:val="20"/>
+        </w:rPr>
+      </w:pPr>
+      <w:r>
+        <w:rPr>
+          <w:rFonts w:ascii="Kartika" w:hAnsi="Kartika" w:cs="Kartika"/>
+          <w:sz w:val="20"/>
+          <w:szCs w:val="20"/>
+          <w:highlight w:val="red"/>
+        </w:rPr>
+        <w:t>(11) Send the game to overtime twice in a game. (</w:t>
+      </w:r>
+      <w:r>
+        <w:rPr>
+          <w:rFonts w:ascii="Kartika" w:hAnsi="Kartika" w:cs="Kartika"/>
+          <w:sz w:val="20"/>
+          <w:szCs w:val="20"/>
+          <w:highlight w:val="red"/>
+        </w:rPr>
+        <w:t xml:space="preserve">Down </w:t>
+      </w:r>
+      <w:proofErr w:type="gramStart"/>
+      <w:r>
+        <w:rPr>
+          <w:rFonts w:ascii="Kartika" w:hAnsi="Kartika" w:cs="Kartika"/>
+          <w:sz w:val="20"/>
+          <w:szCs w:val="20"/>
+          <w:highlight w:val="red"/>
+        </w:rPr>
+        <w:t>But</w:t>
+      </w:r>
+      <w:proofErr w:type="gramEnd"/>
+      <w:r>
+        <w:rPr>
+          <w:rFonts w:ascii="Kartika" w:hAnsi="Kartika" w:cs="Kartika"/>
+          <w:sz w:val="20"/>
+          <w:szCs w:val="20"/>
+          <w:highlight w:val="red"/>
+        </w:rPr>
+        <w:t xml:space="preserve"> Not Out</w:t>
+      </w:r>
+      <w:r>
+        <w:rPr>
+          <w:rFonts w:ascii="Kartika" w:hAnsi="Kartika" w:cs="Kartika"/>
+          <w:sz w:val="20"/>
+          <w:szCs w:val="20"/>
+          <w:highlight w:val="red"/>
         </w:rPr>
         <w:t>)</w:t>
+      </w:r>
+    </w:p>
+    <w:p>
+      <w:pPr>
+        <w:rPr>
+          <w:rFonts w:ascii="Kartika" w:hAnsi="Kartika" w:cs="Kartika"/>
+          <w:sz w:val="20"/>
+          <w:szCs w:val="20"/>
+        </w:rPr>
+      </w:pPr>
+      <w:r>
+        <w:rPr>
+          <w:rFonts w:ascii="Kartika" w:hAnsi="Kartika" w:cs="Kartika"/>
+          <w:sz w:val="20"/>
+          <w:szCs w:val="20"/>
+        </w:rPr>
+        <w:t xml:space="preserve">(12) </w:t>
+      </w:r>
+    </w:p>
+    <w:p>
+      <w:pPr>
+        <w:rPr>
+          <w:rFonts w:ascii="Kartika" w:hAnsi="Kartika" w:cs="Kartika"/>
+          <w:sz w:val="20"/>
+          <w:szCs w:val="20"/>
+        </w:rPr>
+      </w:pPr>
+      <w:r>
+        <w:rPr>
+          <w:rFonts w:ascii="Kartika" w:hAnsi="Kartika" w:cs="Kartika"/>
+          <w:sz w:val="20"/>
+          <w:szCs w:val="20"/>
+          <w:highlight w:val="red"/>
+        </w:rPr>
+        <w:t>(13) Commit two or more errors in a game. (Bill Buckner)</w:t>
+      </w:r>
+    </w:p>
+    <w:p>
+      <w:pPr>
+        <w:rPr>
+          <w:rFonts w:ascii="Kartika" w:hAnsi="Kartika" w:cs="Kartika"/>
+          <w:sz w:val="20"/>
+          <w:szCs w:val="20"/>
+        </w:rPr>
+      </w:pPr>
+      <w:r>
+        <w:rPr>
+          <w:rFonts w:ascii="Kartika" w:hAnsi="Kartika" w:cs="Kartika"/>
+          <w:sz w:val="20"/>
+          <w:szCs w:val="20"/>
+          <w:highlight w:val="red"/>
+        </w:rPr>
+        <w:t xml:space="preserve">(14) </w:t>
+      </w:r>
+      <w:proofErr w:type="gramStart"/>
+      <w:r>
+        <w:rPr>
+          <w:rFonts w:ascii="Kartika" w:hAnsi="Kartika" w:cs="Kartika"/>
+          <w:sz w:val="20"/>
+          <w:szCs w:val="20"/>
+          <w:highlight w:val="red"/>
+        </w:rPr>
+        <w:t>Hit</w:t>
+      </w:r>
+      <w:proofErr w:type="gramEnd"/>
+      <w:r>
+        <w:rPr>
+          <w:rFonts w:ascii="Kartika" w:hAnsi="Kartika" w:cs="Kartika"/>
+          <w:sz w:val="20"/>
+          <w:szCs w:val="20"/>
+          <w:highlight w:val="red"/>
+        </w:rPr>
+        <w:t xml:space="preserve"> the middle cup first on a ten-cup rack. (Bitch Cup)</w:t>
+      </w:r>
+    </w:p>
+    <w:p>
+      <w:pPr>
+        <w:rPr>
+          <w:rFonts w:ascii="Kartika" w:hAnsi="Kartika" w:cs="Kartika"/>
+          <w:sz w:val="20"/>
+          <w:szCs w:val="20"/>
+        </w:rPr>
+      </w:pPr>
+      <w:r>
+        <w:rPr>
+          <w:rFonts w:ascii="Kartika" w:hAnsi="Kartika" w:cs="Kartika"/>
+          <w:sz w:val="20"/>
+          <w:szCs w:val="20"/>
+          <w:highlight w:val="red"/>
+        </w:rPr>
+        <w:t xml:space="preserve">(15) </w:t>
+      </w:r>
+      <w:r>
+        <w:rPr>
+          <w:rFonts w:ascii="Kartika" w:hAnsi="Kartika" w:cs="Kartika"/>
+          <w:sz w:val="20"/>
+          <w:szCs w:val="20"/>
+          <w:highlight w:val="red"/>
+        </w:rPr>
+        <w:t>Compete in a game that goes to triple overtime. (Marathon)</w:t>
       </w:r>
     </w:p>
     <w:sectPr>

</xml_diff>

<commit_message>
Added new achievements and added Milestones to website. Also, reworked Random Teams screen.
</commit_message>
<xml_diff>
--- a/PC/Bugs/Achievement List.docx
+++ b/PC/Bugs/Achievement List.docx
@@ -292,155 +292,155 @@
           <w:szCs w:val="20"/>
         </w:rPr>
       </w:pPr>
+      <w:r>
+        <w:rPr>
+          <w:rFonts w:ascii="Kartika" w:hAnsi="Kartika" w:cs="Kartika"/>
+          <w:sz w:val="20"/>
+          <w:szCs w:val="20"/>
+          <w:highlight w:val="red"/>
+        </w:rPr>
+        <w:t xml:space="preserve">(10) </w:t>
+      </w:r>
+      <w:r>
+        <w:rPr>
+          <w:rFonts w:ascii="Kartika" w:hAnsi="Kartika" w:cs="Kartika"/>
+          <w:sz w:val="20"/>
+          <w:szCs w:val="20"/>
+          <w:highlight w:val="red"/>
+        </w:rPr>
+        <w:t>Shoot one-hundred percent in a game. (Perfection)</w:t>
+      </w:r>
+    </w:p>
+    <w:p>
+      <w:pPr>
+        <w:rPr>
+          <w:rFonts w:ascii="Kartika" w:hAnsi="Kartika" w:cs="Kartika"/>
+          <w:sz w:val="20"/>
+          <w:szCs w:val="20"/>
+        </w:rPr>
+      </w:pPr>
+      <w:r>
+        <w:rPr>
+          <w:rFonts w:ascii="Kartika" w:hAnsi="Kartika" w:cs="Kartika"/>
+          <w:sz w:val="20"/>
+          <w:szCs w:val="20"/>
+          <w:highlight w:val="red"/>
+        </w:rPr>
+        <w:t>(11) Send the game to overtime twice in a game. (</w:t>
+      </w:r>
+      <w:r>
+        <w:rPr>
+          <w:rFonts w:ascii="Kartika" w:hAnsi="Kartika" w:cs="Kartika"/>
+          <w:sz w:val="20"/>
+          <w:szCs w:val="20"/>
+          <w:highlight w:val="red"/>
+        </w:rPr>
+        <w:t xml:space="preserve">Down </w:t>
+      </w:r>
+      <w:proofErr w:type="gramStart"/>
+      <w:r>
+        <w:rPr>
+          <w:rFonts w:ascii="Kartika" w:hAnsi="Kartika" w:cs="Kartika"/>
+          <w:sz w:val="20"/>
+          <w:szCs w:val="20"/>
+          <w:highlight w:val="red"/>
+        </w:rPr>
+        <w:t>But</w:t>
+      </w:r>
+      <w:proofErr w:type="gramEnd"/>
+      <w:r>
+        <w:rPr>
+          <w:rFonts w:ascii="Kartika" w:hAnsi="Kartika" w:cs="Kartika"/>
+          <w:sz w:val="20"/>
+          <w:szCs w:val="20"/>
+          <w:highlight w:val="red"/>
+        </w:rPr>
+        <w:t xml:space="preserve"> Not Out</w:t>
+      </w:r>
+      <w:r>
+        <w:rPr>
+          <w:rFonts w:ascii="Kartika" w:hAnsi="Kartika" w:cs="Kartika"/>
+          <w:sz w:val="20"/>
+          <w:szCs w:val="20"/>
+          <w:highlight w:val="red"/>
+        </w:rPr>
+        <w:t>)</w:t>
+      </w:r>
+    </w:p>
+    <w:p>
+      <w:pPr>
+        <w:rPr>
+          <w:rFonts w:ascii="Kartika" w:hAnsi="Kartika" w:cs="Kartika"/>
+          <w:sz w:val="20"/>
+          <w:szCs w:val="20"/>
+        </w:rPr>
+      </w:pPr>
+      <w:r>
+        <w:rPr>
+          <w:rFonts w:ascii="Kartika" w:hAnsi="Kartika" w:cs="Kartika"/>
+          <w:sz w:val="20"/>
+          <w:szCs w:val="20"/>
+        </w:rPr>
+        <w:t xml:space="preserve">(12) </w:t>
+      </w:r>
+    </w:p>
+    <w:p>
+      <w:pPr>
+        <w:rPr>
+          <w:rFonts w:ascii="Kartika" w:hAnsi="Kartika" w:cs="Kartika"/>
+          <w:sz w:val="20"/>
+          <w:szCs w:val="20"/>
+        </w:rPr>
+      </w:pPr>
+      <w:r>
+        <w:rPr>
+          <w:rFonts w:ascii="Kartika" w:hAnsi="Kartika" w:cs="Kartika"/>
+          <w:sz w:val="20"/>
+          <w:szCs w:val="20"/>
+          <w:highlight w:val="red"/>
+        </w:rPr>
+        <w:t>(13) Commit two or more errors in a game. (Bill Buckner)</w:t>
+      </w:r>
+    </w:p>
+    <w:p>
+      <w:pPr>
+        <w:rPr>
+          <w:rFonts w:ascii="Kartika" w:hAnsi="Kartika" w:cs="Kartika"/>
+          <w:sz w:val="20"/>
+          <w:szCs w:val="20"/>
+        </w:rPr>
+      </w:pPr>
+      <w:r>
+        <w:rPr>
+          <w:rFonts w:ascii="Kartika" w:hAnsi="Kartika" w:cs="Kartika"/>
+          <w:sz w:val="20"/>
+          <w:szCs w:val="20"/>
+          <w:highlight w:val="red"/>
+        </w:rPr>
+        <w:t xml:space="preserve">(14) </w:t>
+      </w:r>
+      <w:proofErr w:type="gramStart"/>
+      <w:r>
+        <w:rPr>
+          <w:rFonts w:ascii="Kartika" w:hAnsi="Kartika" w:cs="Kartika"/>
+          <w:sz w:val="20"/>
+          <w:szCs w:val="20"/>
+          <w:highlight w:val="red"/>
+        </w:rPr>
+        <w:t>Hit</w:t>
+      </w:r>
+      <w:proofErr w:type="gramEnd"/>
+      <w:r>
+        <w:rPr>
+          <w:rFonts w:ascii="Kartika" w:hAnsi="Kartika" w:cs="Kartika"/>
+          <w:sz w:val="20"/>
+          <w:szCs w:val="20"/>
+          <w:highlight w:val="red"/>
+        </w:rPr>
+        <w:t xml:space="preserve"> the middle cup first on a ten-cup rack. (Bitch Cup)</w:t>
+      </w:r>
       <w:bookmarkStart w:id="0" w:name="_GoBack"/>
       <w:bookmarkEnd w:id="0"/>
-      <w:r>
-        <w:rPr>
-          <w:rFonts w:ascii="Kartika" w:hAnsi="Kartika" w:cs="Kartika"/>
-          <w:sz w:val="20"/>
-          <w:szCs w:val="20"/>
-          <w:highlight w:val="red"/>
-        </w:rPr>
-        <w:t xml:space="preserve">(10) </w:t>
-      </w:r>
-      <w:r>
-        <w:rPr>
-          <w:rFonts w:ascii="Kartika" w:hAnsi="Kartika" w:cs="Kartika"/>
-          <w:sz w:val="20"/>
-          <w:szCs w:val="20"/>
-          <w:highlight w:val="red"/>
-        </w:rPr>
-        <w:t>Shoot one-hundred percent in a game. (Perfection)</w:t>
-      </w:r>
-    </w:p>
-    <w:p>
-      <w:pPr>
-        <w:rPr>
-          <w:rFonts w:ascii="Kartika" w:hAnsi="Kartika" w:cs="Kartika"/>
-          <w:sz w:val="20"/>
-          <w:szCs w:val="20"/>
-        </w:rPr>
-      </w:pPr>
-      <w:r>
-        <w:rPr>
-          <w:rFonts w:ascii="Kartika" w:hAnsi="Kartika" w:cs="Kartika"/>
-          <w:sz w:val="20"/>
-          <w:szCs w:val="20"/>
-          <w:highlight w:val="red"/>
-        </w:rPr>
-        <w:t>(11) Send the game to overtime twice in a game. (</w:t>
-      </w:r>
-      <w:r>
-        <w:rPr>
-          <w:rFonts w:ascii="Kartika" w:hAnsi="Kartika" w:cs="Kartika"/>
-          <w:sz w:val="20"/>
-          <w:szCs w:val="20"/>
-          <w:highlight w:val="red"/>
-        </w:rPr>
-        <w:t xml:space="preserve">Down </w:t>
-      </w:r>
-      <w:proofErr w:type="gramStart"/>
-      <w:r>
-        <w:rPr>
-          <w:rFonts w:ascii="Kartika" w:hAnsi="Kartika" w:cs="Kartika"/>
-          <w:sz w:val="20"/>
-          <w:szCs w:val="20"/>
-          <w:highlight w:val="red"/>
-        </w:rPr>
-        <w:t>But</w:t>
-      </w:r>
-      <w:proofErr w:type="gramEnd"/>
-      <w:r>
-        <w:rPr>
-          <w:rFonts w:ascii="Kartika" w:hAnsi="Kartika" w:cs="Kartika"/>
-          <w:sz w:val="20"/>
-          <w:szCs w:val="20"/>
-          <w:highlight w:val="red"/>
-        </w:rPr>
-        <w:t xml:space="preserve"> Not Out</w:t>
-      </w:r>
-      <w:r>
-        <w:rPr>
-          <w:rFonts w:ascii="Kartika" w:hAnsi="Kartika" w:cs="Kartika"/>
-          <w:sz w:val="20"/>
-          <w:szCs w:val="20"/>
-          <w:highlight w:val="red"/>
-        </w:rPr>
-        <w:t>)</w:t>
-      </w:r>
-    </w:p>
-    <w:p>
-      <w:pPr>
-        <w:rPr>
-          <w:rFonts w:ascii="Kartika" w:hAnsi="Kartika" w:cs="Kartika"/>
-          <w:sz w:val="20"/>
-          <w:szCs w:val="20"/>
-        </w:rPr>
-      </w:pPr>
-      <w:r>
-        <w:rPr>
-          <w:rFonts w:ascii="Kartika" w:hAnsi="Kartika" w:cs="Kartika"/>
-          <w:sz w:val="20"/>
-          <w:szCs w:val="20"/>
-        </w:rPr>
-        <w:t xml:space="preserve">(12) </w:t>
-      </w:r>
-    </w:p>
-    <w:p>
-      <w:pPr>
-        <w:rPr>
-          <w:rFonts w:ascii="Kartika" w:hAnsi="Kartika" w:cs="Kartika"/>
-          <w:sz w:val="20"/>
-          <w:szCs w:val="20"/>
-        </w:rPr>
-      </w:pPr>
-      <w:r>
-        <w:rPr>
-          <w:rFonts w:ascii="Kartika" w:hAnsi="Kartika" w:cs="Kartika"/>
-          <w:sz w:val="20"/>
-          <w:szCs w:val="20"/>
-          <w:highlight w:val="red"/>
-        </w:rPr>
-        <w:t>(13) Commit two or more errors in a game. (Bill Buckner)</w:t>
-      </w:r>
-    </w:p>
-    <w:p>
-      <w:pPr>
-        <w:rPr>
-          <w:rFonts w:ascii="Kartika" w:hAnsi="Kartika" w:cs="Kartika"/>
-          <w:sz w:val="20"/>
-          <w:szCs w:val="20"/>
-        </w:rPr>
-      </w:pPr>
-      <w:r>
-        <w:rPr>
-          <w:rFonts w:ascii="Kartika" w:hAnsi="Kartika" w:cs="Kartika"/>
-          <w:sz w:val="20"/>
-          <w:szCs w:val="20"/>
-          <w:highlight w:val="red"/>
-        </w:rPr>
-        <w:t xml:space="preserve">(14) </w:t>
-      </w:r>
-      <w:proofErr w:type="gramStart"/>
-      <w:r>
-        <w:rPr>
-          <w:rFonts w:ascii="Kartika" w:hAnsi="Kartika" w:cs="Kartika"/>
-          <w:sz w:val="20"/>
-          <w:szCs w:val="20"/>
-          <w:highlight w:val="red"/>
-        </w:rPr>
-        <w:t>Hit</w:t>
-      </w:r>
-      <w:proofErr w:type="gramEnd"/>
-      <w:r>
-        <w:rPr>
-          <w:rFonts w:ascii="Kartika" w:hAnsi="Kartika" w:cs="Kartika"/>
-          <w:sz w:val="20"/>
-          <w:szCs w:val="20"/>
-          <w:highlight w:val="red"/>
-        </w:rPr>
-        <w:t xml:space="preserve"> the middle cup first on a ten-cup rack. (Bitch Cup)</w:t>
-      </w:r>
     </w:p>
     <w:p>
       <w:pPr>
@@ -467,6 +467,92 @@
           <w:highlight w:val="red"/>
         </w:rPr>
         <w:t>Compete in a game that goes to triple overtime. (Marathon)</w:t>
+      </w:r>
+    </w:p>
+    <w:p>
+      <w:pPr>
+        <w:rPr>
+          <w:rFonts w:ascii="Kartika" w:hAnsi="Kartika" w:cs="Kartika"/>
+          <w:sz w:val="20"/>
+          <w:szCs w:val="20"/>
+          <w:highlight w:val="red"/>
+        </w:rPr>
+      </w:pPr>
+      <w:r>
+        <w:rPr>
+          <w:rFonts w:ascii="Kartika" w:hAnsi="Kartika" w:cs="Kartika"/>
+          <w:sz w:val="20"/>
+          <w:szCs w:val="20"/>
+          <w:highlight w:val="red"/>
+        </w:rPr>
+        <w:t xml:space="preserve">(16) </w:t>
+      </w:r>
+      <w:r>
+        <w:rPr>
+          <w:rFonts w:ascii="Kartika" w:hAnsi="Kartika" w:cs="Kartika"/>
+          <w:sz w:val="20"/>
+          <w:szCs w:val="20"/>
+          <w:highlight w:val="red"/>
+        </w:rPr>
+        <w:t xml:space="preserve">Win a game before the other team gets a </w:t>
+      </w:r>
+      <w:proofErr w:type="spellStart"/>
+      <w:r>
+        <w:rPr>
+          <w:rFonts w:ascii="Kartika" w:hAnsi="Kartika" w:cs="Kartika"/>
+          <w:sz w:val="20"/>
+          <w:szCs w:val="20"/>
+          <w:highlight w:val="red"/>
+        </w:rPr>
+        <w:t>rerack</w:t>
+      </w:r>
+      <w:proofErr w:type="spellEnd"/>
+      <w:r>
+        <w:rPr>
+          <w:rFonts w:ascii="Kartika" w:hAnsi="Kartika" w:cs="Kartika"/>
+          <w:sz w:val="20"/>
+          <w:szCs w:val="20"/>
+          <w:highlight w:val="red"/>
+        </w:rPr>
+        <w:t xml:space="preserve"> [10-cup start]. (First Degree Murder)</w:t>
+      </w:r>
+    </w:p>
+    <w:p>
+      <w:pPr>
+        <w:rPr>
+          <w:rFonts w:ascii="Kartika" w:hAnsi="Kartika" w:cs="Kartika"/>
+          <w:sz w:val="20"/>
+          <w:szCs w:val="20"/>
+        </w:rPr>
+      </w:pPr>
+      <w:r>
+        <w:rPr>
+          <w:rFonts w:ascii="Kartika" w:hAnsi="Kartika" w:cs="Kartika"/>
+          <w:sz w:val="20"/>
+          <w:szCs w:val="20"/>
+          <w:highlight w:val="red"/>
+        </w:rPr>
+        <w:t xml:space="preserve">(17) Lose a game without getting a </w:t>
+      </w:r>
+      <w:proofErr w:type="spellStart"/>
+      <w:r>
+        <w:rPr>
+          <w:rFonts w:ascii="Kartika" w:hAnsi="Kartika" w:cs="Kartika"/>
+          <w:sz w:val="20"/>
+          <w:szCs w:val="20"/>
+          <w:highlight w:val="red"/>
+        </w:rPr>
+        <w:t>rerack</w:t>
+      </w:r>
+      <w:proofErr w:type="spellEnd"/>
+      <w:r>
+        <w:rPr>
+          <w:rFonts w:ascii="Kartika" w:hAnsi="Kartika" w:cs="Kartika"/>
+          <w:sz w:val="20"/>
+          <w:szCs w:val="20"/>
+          <w:highlight w:val="red"/>
+        </w:rPr>
+        <w:t xml:space="preserve"> [10-cup start]. (Skunked)</w:t>
       </w:r>
     </w:p>
     <w:sectPr>

</xml_diff>

<commit_message>
Finished Milestones and Unlockable Achievements.
</commit_message>
<xml_diff>
--- a/PC/Bugs/Achievement List.docx
+++ b/PC/Bugs/Achievement List.docx
@@ -439,121 +439,401 @@
         </w:rPr>
         <w:t xml:space="preserve"> the middle cup first on a ten-cup rack. (Bitch Cup)</w:t>
       </w:r>
+    </w:p>
+    <w:p>
+      <w:pPr>
+        <w:rPr>
+          <w:rFonts w:ascii="Kartika" w:hAnsi="Kartika" w:cs="Kartika"/>
+          <w:sz w:val="20"/>
+          <w:szCs w:val="20"/>
+        </w:rPr>
+      </w:pPr>
+      <w:r>
+        <w:rPr>
+          <w:rFonts w:ascii="Kartika" w:hAnsi="Kartika" w:cs="Kartika"/>
+          <w:sz w:val="20"/>
+          <w:szCs w:val="20"/>
+          <w:highlight w:val="red"/>
+        </w:rPr>
+        <w:t xml:space="preserve">(15) </w:t>
+      </w:r>
+      <w:r>
+        <w:rPr>
+          <w:rFonts w:ascii="Kartika" w:hAnsi="Kartika" w:cs="Kartika"/>
+          <w:sz w:val="20"/>
+          <w:szCs w:val="20"/>
+          <w:highlight w:val="red"/>
+        </w:rPr>
+        <w:t>Compete in a game that goes to triple overtime. (Marathon)</w:t>
+      </w:r>
+    </w:p>
+    <w:p>
+      <w:pPr>
+        <w:rPr>
+          <w:rFonts w:ascii="Kartika" w:hAnsi="Kartika" w:cs="Kartika"/>
+          <w:sz w:val="20"/>
+          <w:szCs w:val="20"/>
+          <w:highlight w:val="red"/>
+        </w:rPr>
+      </w:pPr>
+      <w:r>
+        <w:rPr>
+          <w:rFonts w:ascii="Kartika" w:hAnsi="Kartika" w:cs="Kartika"/>
+          <w:sz w:val="20"/>
+          <w:szCs w:val="20"/>
+          <w:highlight w:val="red"/>
+        </w:rPr>
+        <w:t xml:space="preserve">(16) </w:t>
+      </w:r>
+      <w:r>
+        <w:rPr>
+          <w:rFonts w:ascii="Kartika" w:hAnsi="Kartika" w:cs="Kartika"/>
+          <w:sz w:val="20"/>
+          <w:szCs w:val="20"/>
+          <w:highlight w:val="red"/>
+        </w:rPr>
+        <w:t xml:space="preserve">Win a game before the other team gets a </w:t>
+      </w:r>
+      <w:proofErr w:type="spellStart"/>
+      <w:r>
+        <w:rPr>
+          <w:rFonts w:ascii="Kartika" w:hAnsi="Kartika" w:cs="Kartika"/>
+          <w:sz w:val="20"/>
+          <w:szCs w:val="20"/>
+          <w:highlight w:val="red"/>
+        </w:rPr>
+        <w:t>rerack</w:t>
+      </w:r>
+      <w:proofErr w:type="spellEnd"/>
+      <w:r>
+        <w:rPr>
+          <w:rFonts w:ascii="Kartika" w:hAnsi="Kartika" w:cs="Kartika"/>
+          <w:sz w:val="20"/>
+          <w:szCs w:val="20"/>
+          <w:highlight w:val="red"/>
+        </w:rPr>
+        <w:t xml:space="preserve"> [10-cup start]. (First Degree Murder)</w:t>
+      </w:r>
+    </w:p>
+    <w:p>
+      <w:pPr>
+        <w:rPr>
+          <w:rFonts w:ascii="Kartika" w:hAnsi="Kartika" w:cs="Kartika"/>
+          <w:sz w:val="20"/>
+          <w:szCs w:val="20"/>
+        </w:rPr>
+      </w:pPr>
+      <w:r>
+        <w:rPr>
+          <w:rFonts w:ascii="Kartika" w:hAnsi="Kartika" w:cs="Kartika"/>
+          <w:sz w:val="20"/>
+          <w:szCs w:val="20"/>
+          <w:highlight w:val="red"/>
+        </w:rPr>
+        <w:t xml:space="preserve">(17) Lose a game without getting a </w:t>
+      </w:r>
+      <w:proofErr w:type="spellStart"/>
+      <w:r>
+        <w:rPr>
+          <w:rFonts w:ascii="Kartika" w:hAnsi="Kartika" w:cs="Kartika"/>
+          <w:sz w:val="20"/>
+          <w:szCs w:val="20"/>
+          <w:highlight w:val="red"/>
+        </w:rPr>
+        <w:t>rerack</w:t>
+      </w:r>
+      <w:proofErr w:type="spellEnd"/>
+      <w:r>
+        <w:rPr>
+          <w:rFonts w:ascii="Kartika" w:hAnsi="Kartika" w:cs="Kartika"/>
+          <w:sz w:val="20"/>
+          <w:szCs w:val="20"/>
+          <w:highlight w:val="red"/>
+        </w:rPr>
+        <w:t xml:space="preserve"> [10-cup start]. (Skunked)</w:t>
+      </w:r>
+    </w:p>
+    <w:p>
+      <w:pPr>
+        <w:rPr>
+          <w:rFonts w:ascii="Kartika" w:hAnsi="Kartika" w:cs="Kartika"/>
+          <w:sz w:val="20"/>
+          <w:szCs w:val="20"/>
+        </w:rPr>
+      </w:pPr>
+    </w:p>
+    <w:p>
+      <w:pPr>
+        <w:rPr>
+          <w:rFonts w:ascii="Kartika" w:hAnsi="Kartika" w:cs="Kartika"/>
+          <w:b/>
+          <w:sz w:val="20"/>
+          <w:szCs w:val="20"/>
+        </w:rPr>
+      </w:pPr>
+      <w:r>
+        <w:rPr>
+          <w:rFonts w:ascii="Kartika" w:hAnsi="Kartika" w:cs="Kartika"/>
+          <w:b/>
+          <w:sz w:val="20"/>
+          <w:szCs w:val="20"/>
+        </w:rPr>
+        <w:t>UNLOCKABLE ACHIEVEMENTS</w:t>
+      </w:r>
+    </w:p>
+    <w:p>
+      <w:pPr>
+        <w:rPr>
+          <w:rFonts w:ascii="Kartika" w:hAnsi="Kartika" w:cs="Kartika"/>
+          <w:sz w:val="20"/>
+          <w:szCs w:val="20"/>
+        </w:rPr>
+      </w:pPr>
+      <w:r>
+        <w:rPr>
+          <w:rFonts w:ascii="Kartika" w:hAnsi="Kartika" w:cs="Kartika"/>
+          <w:sz w:val="20"/>
+          <w:szCs w:val="20"/>
+          <w:highlight w:val="red"/>
+        </w:rPr>
+        <w:t xml:space="preserve">(18) </w:t>
+      </w:r>
+      <w:r>
+        <w:rPr>
+          <w:rFonts w:ascii="Kartika" w:hAnsi="Kartika" w:cs="Kartika"/>
+          <w:sz w:val="20"/>
+          <w:szCs w:val="20"/>
+          <w:highlight w:val="red"/>
+        </w:rPr>
+        <w:t xml:space="preserve">Play </w:t>
+      </w:r>
+      <w:r>
+        <w:rPr>
+          <w:rFonts w:ascii="Kartika" w:hAnsi="Kartika" w:cs="Kartika"/>
+          <w:sz w:val="20"/>
+          <w:szCs w:val="20"/>
+          <w:highlight w:val="red"/>
+        </w:rPr>
+        <w:t>in consecutive overtime games.</w:t>
+      </w:r>
+      <w:r>
+        <w:rPr>
+          <w:rFonts w:ascii="Kartika" w:hAnsi="Kartika" w:cs="Kartika"/>
+          <w:sz w:val="20"/>
+          <w:szCs w:val="20"/>
+          <w:highlight w:val="red"/>
+        </w:rPr>
+        <w:t xml:space="preserve"> (Alcoholic) * Games Played Milestone</w:t>
+      </w:r>
+    </w:p>
+    <w:p>
+      <w:pPr>
+        <w:rPr>
+          <w:rFonts w:ascii="Kartika" w:hAnsi="Kartika" w:cs="Kartika"/>
+          <w:sz w:val="20"/>
+          <w:szCs w:val="20"/>
+        </w:rPr>
+      </w:pPr>
+      <w:r>
+        <w:rPr>
+          <w:rFonts w:ascii="Kartika" w:hAnsi="Kartika" w:cs="Kartika"/>
+          <w:sz w:val="20"/>
+          <w:szCs w:val="20"/>
+          <w:highlight w:val="red"/>
+        </w:rPr>
+        <w:t>(19) Win five games in a row. (On A Heater) * Wins Milestone</w:t>
+      </w:r>
+    </w:p>
+    <w:p>
+      <w:pPr>
+        <w:rPr>
+          <w:rFonts w:ascii="Kartika" w:hAnsi="Kartika" w:cs="Kartika"/>
+          <w:sz w:val="20"/>
+          <w:szCs w:val="20"/>
+          <w:highlight w:val="red"/>
+        </w:rPr>
+      </w:pPr>
+      <w:r>
+        <w:rPr>
+          <w:rFonts w:ascii="Kartika" w:hAnsi="Kartika" w:cs="Kartika"/>
+          <w:sz w:val="20"/>
+          <w:szCs w:val="20"/>
+          <w:highlight w:val="red"/>
+        </w:rPr>
+        <w:t>(20) Hit ten cups in a game. (Count ‘</w:t>
+      </w:r>
+      <w:proofErr w:type="spellStart"/>
+      <w:r>
+        <w:rPr>
+          <w:rFonts w:ascii="Kartika" w:hAnsi="Kartika" w:cs="Kartika"/>
+          <w:sz w:val="20"/>
+          <w:szCs w:val="20"/>
+          <w:highlight w:val="red"/>
+        </w:rPr>
+        <w:t>Em</w:t>
+      </w:r>
+      <w:proofErr w:type="spellEnd"/>
+      <w:r>
+        <w:rPr>
+          <w:rFonts w:ascii="Kartika" w:hAnsi="Kartika" w:cs="Kartika"/>
+          <w:sz w:val="20"/>
+          <w:szCs w:val="20"/>
+          <w:highlight w:val="red"/>
+        </w:rPr>
+        <w:t>) * Hits Milestone</w:t>
+      </w:r>
+    </w:p>
+    <w:p>
+      <w:pPr>
+        <w:rPr>
+          <w:rFonts w:ascii="Kartika" w:hAnsi="Kartika" w:cs="Kartika"/>
+          <w:sz w:val="20"/>
+          <w:szCs w:val="20"/>
+        </w:rPr>
+      </w:pPr>
+      <w:r>
+        <w:rPr>
+          <w:rFonts w:ascii="Kartika" w:hAnsi="Kartika" w:cs="Kartika"/>
+          <w:sz w:val="20"/>
+          <w:szCs w:val="20"/>
+          <w:highlight w:val="red"/>
+        </w:rPr>
+        <w:t xml:space="preserve">(21) </w:t>
+      </w:r>
+      <w:r>
+        <w:rPr>
+          <w:rFonts w:ascii="Kartika" w:hAnsi="Kartika" w:cs="Kartika"/>
+          <w:sz w:val="20"/>
+          <w:szCs w:val="20"/>
+          <w:highlight w:val="red"/>
+        </w:rPr>
+        <w:t>Hit two consecutive bounce shots without missing. (Slippery) * Bounces Milestone</w:t>
+      </w:r>
+    </w:p>
+    <w:p>
+      <w:pPr>
+        <w:rPr>
+          <w:rFonts w:ascii="Kartika" w:hAnsi="Kartika" w:cs="Kartika"/>
+          <w:sz w:val="20"/>
+          <w:szCs w:val="20"/>
+        </w:rPr>
+      </w:pPr>
+      <w:r>
+        <w:rPr>
+          <w:rFonts w:ascii="Kartika" w:hAnsi="Kartika" w:cs="Kartika"/>
+          <w:sz w:val="20"/>
+          <w:szCs w:val="20"/>
+          <w:highlight w:val="red"/>
+        </w:rPr>
+        <w:lastRenderedPageBreak/>
+        <w:t xml:space="preserve">(22) Successfully complete a redemption and go on to win the game in the first overtime. (Don’t Call It </w:t>
+      </w:r>
+      <w:proofErr w:type="gramStart"/>
+      <w:r>
+        <w:rPr>
+          <w:rFonts w:ascii="Kartika" w:hAnsi="Kartika" w:cs="Kartika"/>
+          <w:sz w:val="20"/>
+          <w:szCs w:val="20"/>
+          <w:highlight w:val="red"/>
+        </w:rPr>
+        <w:t>A</w:t>
+      </w:r>
+      <w:proofErr w:type="gramEnd"/>
+      <w:r>
+        <w:rPr>
+          <w:rFonts w:ascii="Kartika" w:hAnsi="Kartika" w:cs="Kartika"/>
+          <w:sz w:val="20"/>
+          <w:szCs w:val="20"/>
+          <w:highlight w:val="red"/>
+        </w:rPr>
+        <w:t xml:space="preserve"> Comeback)</w:t>
+      </w:r>
+      <w:r>
+        <w:rPr>
+          <w:rFonts w:ascii="Kartika" w:hAnsi="Kartika" w:cs="Kartika"/>
+          <w:sz w:val="20"/>
+          <w:szCs w:val="20"/>
+          <w:highlight w:val="red"/>
+        </w:rPr>
+        <w:t xml:space="preserve"> * Redemption Successes Milestone</w:t>
+      </w:r>
+    </w:p>
+    <w:p>
+      <w:pPr>
+        <w:rPr>
+          <w:rFonts w:ascii="Kartika" w:hAnsi="Kartika" w:cs="Kartika"/>
+          <w:sz w:val="20"/>
+          <w:szCs w:val="20"/>
+          <w:highlight w:val="red"/>
+        </w:rPr>
+      </w:pPr>
+      <w:r>
+        <w:rPr>
+          <w:rFonts w:ascii="Kartika" w:hAnsi="Kartika" w:cs="Kartika"/>
+          <w:sz w:val="20"/>
+          <w:szCs w:val="20"/>
+          <w:highlight w:val="red"/>
+        </w:rPr>
+        <w:t xml:space="preserve">(23) </w:t>
+      </w:r>
+      <w:r>
+        <w:rPr>
+          <w:rFonts w:ascii="Kartika" w:hAnsi="Kartika" w:cs="Kartika"/>
+          <w:sz w:val="20"/>
+          <w:szCs w:val="20"/>
+          <w:highlight w:val="red"/>
+        </w:rPr>
+        <w:t xml:space="preserve">Hit three last cups in a game. (Dropping </w:t>
+      </w:r>
+      <w:proofErr w:type="gramStart"/>
+      <w:r>
+        <w:rPr>
+          <w:rFonts w:ascii="Kartika" w:hAnsi="Kartika" w:cs="Kartika"/>
+          <w:sz w:val="20"/>
+          <w:szCs w:val="20"/>
+          <w:highlight w:val="red"/>
+        </w:rPr>
+        <w:t>The</w:t>
+      </w:r>
+      <w:proofErr w:type="gramEnd"/>
+      <w:r>
+        <w:rPr>
+          <w:rFonts w:ascii="Kartika" w:hAnsi="Kartika" w:cs="Kartika"/>
+          <w:sz w:val="20"/>
+          <w:szCs w:val="20"/>
+          <w:highlight w:val="red"/>
+        </w:rPr>
+        <w:t xml:space="preserve"> Hammer) * Last Cups Hit Milestone</w:t>
+      </w:r>
+    </w:p>
+    <w:p>
+      <w:pPr>
+        <w:rPr>
+          <w:rFonts w:ascii="Kartika" w:hAnsi="Kartika" w:cs="Kartika"/>
+          <w:sz w:val="20"/>
+          <w:szCs w:val="20"/>
+        </w:rPr>
+      </w:pPr>
+      <w:r>
+        <w:rPr>
+          <w:rFonts w:ascii="Kartika" w:hAnsi="Kartika" w:cs="Kartika"/>
+          <w:sz w:val="20"/>
+          <w:szCs w:val="20"/>
+          <w:highlight w:val="red"/>
+        </w:rPr>
+        <w:t xml:space="preserve">(24) </w:t>
+      </w:r>
+      <w:r>
+        <w:rPr>
+          <w:rFonts w:ascii="Kartika" w:hAnsi="Kartika" w:cs="Kartika"/>
+          <w:sz w:val="20"/>
+          <w:szCs w:val="20"/>
+          <w:highlight w:val="red"/>
+        </w:rPr>
+        <w:t>Earn three achievements in a game. (Showman) * Achievements Milestone</w:t>
+      </w:r>
       <w:bookmarkStart w:id="0" w:name="_GoBack"/>
       <w:bookmarkEnd w:id="0"/>
-    </w:p>
-    <w:p>
-      <w:pPr>
-        <w:rPr>
-          <w:rFonts w:ascii="Kartika" w:hAnsi="Kartika" w:cs="Kartika"/>
-          <w:sz w:val="20"/>
-          <w:szCs w:val="20"/>
-        </w:rPr>
-      </w:pPr>
-      <w:r>
-        <w:rPr>
-          <w:rFonts w:ascii="Kartika" w:hAnsi="Kartika" w:cs="Kartika"/>
-          <w:sz w:val="20"/>
-          <w:szCs w:val="20"/>
-          <w:highlight w:val="red"/>
-        </w:rPr>
-        <w:t xml:space="preserve">(15) </w:t>
-      </w:r>
-      <w:r>
-        <w:rPr>
-          <w:rFonts w:ascii="Kartika" w:hAnsi="Kartika" w:cs="Kartika"/>
-          <w:sz w:val="20"/>
-          <w:szCs w:val="20"/>
-          <w:highlight w:val="red"/>
-        </w:rPr>
-        <w:t>Compete in a game that goes to triple overtime. (Marathon)</w:t>
-      </w:r>
-    </w:p>
-    <w:p>
-      <w:pPr>
-        <w:rPr>
-          <w:rFonts w:ascii="Kartika" w:hAnsi="Kartika" w:cs="Kartika"/>
-          <w:sz w:val="20"/>
-          <w:szCs w:val="20"/>
-          <w:highlight w:val="red"/>
-        </w:rPr>
-      </w:pPr>
-      <w:r>
-        <w:rPr>
-          <w:rFonts w:ascii="Kartika" w:hAnsi="Kartika" w:cs="Kartika"/>
-          <w:sz w:val="20"/>
-          <w:szCs w:val="20"/>
-          <w:highlight w:val="red"/>
-        </w:rPr>
-        <w:t xml:space="preserve">(16) </w:t>
-      </w:r>
-      <w:r>
-        <w:rPr>
-          <w:rFonts w:ascii="Kartika" w:hAnsi="Kartika" w:cs="Kartika"/>
-          <w:sz w:val="20"/>
-          <w:szCs w:val="20"/>
-          <w:highlight w:val="red"/>
-        </w:rPr>
-        <w:t xml:space="preserve">Win a game before the other team gets a </w:t>
-      </w:r>
-      <w:proofErr w:type="spellStart"/>
-      <w:r>
-        <w:rPr>
-          <w:rFonts w:ascii="Kartika" w:hAnsi="Kartika" w:cs="Kartika"/>
-          <w:sz w:val="20"/>
-          <w:szCs w:val="20"/>
-          <w:highlight w:val="red"/>
-        </w:rPr>
-        <w:t>rerack</w:t>
-      </w:r>
-      <w:proofErr w:type="spellEnd"/>
-      <w:r>
-        <w:rPr>
-          <w:rFonts w:ascii="Kartika" w:hAnsi="Kartika" w:cs="Kartika"/>
-          <w:sz w:val="20"/>
-          <w:szCs w:val="20"/>
-          <w:highlight w:val="red"/>
-        </w:rPr>
-        <w:t xml:space="preserve"> [10-cup start]. (First Degree Murder)</w:t>
-      </w:r>
-    </w:p>
-    <w:p>
-      <w:pPr>
-        <w:rPr>
-          <w:rFonts w:ascii="Kartika" w:hAnsi="Kartika" w:cs="Kartika"/>
-          <w:sz w:val="20"/>
-          <w:szCs w:val="20"/>
-        </w:rPr>
-      </w:pPr>
-      <w:r>
-        <w:rPr>
-          <w:rFonts w:ascii="Kartika" w:hAnsi="Kartika" w:cs="Kartika"/>
-          <w:sz w:val="20"/>
-          <w:szCs w:val="20"/>
-          <w:highlight w:val="red"/>
-        </w:rPr>
-        <w:t xml:space="preserve">(17) Lose a game without getting a </w:t>
-      </w:r>
-      <w:proofErr w:type="spellStart"/>
-      <w:r>
-        <w:rPr>
-          <w:rFonts w:ascii="Kartika" w:hAnsi="Kartika" w:cs="Kartika"/>
-          <w:sz w:val="20"/>
-          <w:szCs w:val="20"/>
-          <w:highlight w:val="red"/>
-        </w:rPr>
-        <w:t>rerack</w:t>
-      </w:r>
-      <w:proofErr w:type="spellEnd"/>
-      <w:r>
-        <w:rPr>
-          <w:rFonts w:ascii="Kartika" w:hAnsi="Kartika" w:cs="Kartika"/>
-          <w:sz w:val="20"/>
-          <w:szCs w:val="20"/>
-          <w:highlight w:val="red"/>
-        </w:rPr>
-        <w:t xml:space="preserve"> [10-cup start]. (Skunked)</w:t>
-      </w:r>
     </w:p>
     <w:sectPr>
       <w:pgSz w:w="12240" w:h="15840"/>

</xml_diff>